<commit_message>
Aggiunta articoli. Pulizia file php/html.
</commit_message>
<xml_diff>
--- a/docs/Articoli/Aggiornamenti Giochi.docx
+++ b/docs/Articoli/Aggiornamenti Giochi.docx
@@ -249,7 +249,27 @@
         <w:rPr>
           <w:sz w:val="24"/>
         </w:rPr>
-        <w:t xml:space="preserve"> alcuni utenti scelti, in cui gli utenti provano il prodotto mano a mano che viene perfezionato, segnalando eventuali bug o problemi. Un lavoro di squadra, insomma.</w:t>
+        <w:t xml:space="preserve"> alcuni utenti scelti, in </w:t>
+      </w:r>
+      <w:r>
+        <w:rPr>
+          <w:sz w:val="24"/>
+        </w:rPr>
+        <w:t xml:space="preserve">cui </w:t>
+      </w:r>
+      <w:bookmarkStart w:id="0" w:name="_GoBack"/>
+      <w:bookmarkEnd w:id="0"/>
+      <w:r>
+        <w:rPr>
+          <w:sz w:val="24"/>
+        </w:rPr>
+        <w:t>questi ultimi</w:t>
+      </w:r>
+      <w:r>
+        <w:rPr>
+          <w:sz w:val="24"/>
+        </w:rPr>
+        <w:t xml:space="preserve"> provano il prodotto mano a mano che viene perfezionato, segnalando eventuali bug o problemi. Un lavoro di squadra, insomma.</w:t>
       </w:r>
     </w:p>
     <w:p>
@@ -450,8 +470,6 @@
         </w:rPr>
         <w:t xml:space="preserve"> testing!</w:t>
       </w:r>
-      <w:bookmarkStart w:id="0" w:name="_GoBack"/>
-      <w:bookmarkEnd w:id="0"/>
     </w:p>
     <w:sectPr>
       <w:pgSz w:w="11906" w:h="16838"/>

</xml_diff>